<commit_message>
Build site at 2020-10-27 17:38:45 UTC
</commit_message>
<xml_diff>
--- a/EF/lob1003.docx
+++ b/EF/lob1003.docx
@@ -411,6 +411,11 @@
         <w:rPr/>
         <w:t xml:space="preserve">FLEMMING, Diva M.; GONÇALVES, Mirian B. Cálculo A. São Paulo: Pearson Prentice Hall, 2009.</w:t>
       </w:r>
+    </w:p>
+    <w:p>
+      <w:pPr>
+        <w:pStyle w:val="Normal"/>
+      </w:pPr>
     </w:p>
     <w:p>
       <w:pPr>

</xml_diff>